<commit_message>
daftar isi belum selesai
</commit_message>
<xml_diff>
--- a/DOKUMENTASI/BAB 1/BAB I.docx
+++ b/DOKUMENTASI/BAB 1/BAB I.docx
@@ -1185,7 +1185,27 @@
           <w:szCs w:val="24"/>
           <w:lang w:val="en-US"/>
         </w:rPr>
-        <w:t xml:space="preserve"> “Gerakan Berea” yang </w:t>
+        <w:t xml:space="preserve"> “</w:t>
+      </w:r>
+      <w:proofErr w:type="spellStart"/>
+      <w:r>
+        <w:rPr>
+          <w:rFonts w:ascii="Times New Roman" w:eastAsia="Times New Roman" w:hAnsi="Times New Roman" w:cs="Times New Roman"/>
+          <w:sz w:val="24"/>
+          <w:szCs w:val="24"/>
+          <w:lang w:val="en-US"/>
+        </w:rPr>
+        <w:t>Gerakan</w:t>
+      </w:r>
+      <w:proofErr w:type="spellEnd"/>
+      <w:r>
+        <w:rPr>
+          <w:rFonts w:ascii="Times New Roman" w:eastAsia="Times New Roman" w:hAnsi="Times New Roman" w:cs="Times New Roman"/>
+          <w:sz w:val="24"/>
+          <w:szCs w:val="24"/>
+          <w:lang w:val="en-US"/>
+        </w:rPr>
+        <w:t xml:space="preserve"> Berea” yang </w:t>
       </w:r>
       <w:proofErr w:type="spellStart"/>
       <w:r>
@@ -1714,17 +1734,7 @@
           <w:sz w:val="24"/>
           <w:szCs w:val="24"/>
         </w:rPr>
-        <w:t>tata dan dapat terbentuk rekap data</w:t>
-      </w:r>
-      <w:bookmarkStart w:id="0" w:name="_GoBack"/>
-      <w:bookmarkEnd w:id="0"/>
-      <w:r>
-        <w:rPr>
-          <w:rFonts w:ascii="Times New Roman" w:hAnsi="Times New Roman" w:cs="Times New Roman"/>
-          <w:sz w:val="24"/>
-          <w:szCs w:val="24"/>
-        </w:rPr>
-        <w:t xml:space="preserve"> yang lebih informatif,</w:t>
+        <w:t>tata dan dapat terbentuk rekap data yang lebih informatif,</w:t>
       </w:r>
       <w:r>
         <w:rPr>
@@ -2242,7 +2252,17 @@
           <w:sz w:val="24"/>
           <w:szCs w:val="24"/>
         </w:rPr>
-        <w:t>Tujuan proposal ini untuk membuat sistem informasi untuk laporan persembahan setiap minggu gereja Berea Anugerah baik gereja pusat maupun cabang – cabang untuk mengurangi terjadinya kesalahan pencatatan keuangan. Selain itu, tujuan dari pembuatan sistem informasi ini untuk memudahkan gembala gereja memantau pemasukan ataupun pengeluaran keuangan gereja setiap minggu.</w:t>
+        <w:t xml:space="preserve">Tujuan proposal ini untuk membuat sistem informasi untuk laporan persembahan setiap minggu gereja Berea Anugerah baik gereja pusat </w:t>
+      </w:r>
+      <w:bookmarkStart w:id="0" w:name="_GoBack"/>
+      <w:bookmarkEnd w:id="0"/>
+      <w:r>
+        <w:rPr>
+          <w:rFonts w:ascii="Times New Roman" w:hAnsi="Times New Roman" w:cs="Times New Roman"/>
+          <w:sz w:val="24"/>
+          <w:szCs w:val="24"/>
+        </w:rPr>
+        <w:t>maupun cabang – cabang untuk mengurangi terjadinya kesalahan pencatatan keuangan. Selain itu, tujuan dari pembuatan sistem informasi ini untuk memudahkan gembala gereja memantau pemasukan ataupun pengeluaran keuangan gereja setiap minggu.</w:t>
       </w:r>
     </w:p>
     <w:p>
@@ -9020,7 +9040,7 @@
       </w:pPr>
     </w:pPrDefault>
   </w:docDefaults>
-  <w:latentStyles w:defLockedState="0" w:defUIPriority="99" w:defSemiHidden="0" w:defUnhideWhenUsed="0" w:defQFormat="0" w:count="376">
+  <w:latentStyles w:defLockedState="0" w:defUIPriority="99" w:defSemiHidden="0" w:defUnhideWhenUsed="0" w:defQFormat="0" w:count="375">
     <w:lsdException w:name="Normal" w:uiPriority="0" w:qFormat="1"/>
     <w:lsdException w:name="heading 1" w:uiPriority="9" w:qFormat="1"/>
     <w:lsdException w:name="heading 2" w:semiHidden="1" w:uiPriority="9" w:unhideWhenUsed="1" w:qFormat="1"/>
@@ -9126,6 +9146,7 @@
     <w:lsdException w:name="HTML Sample" w:semiHidden="1" w:unhideWhenUsed="1"/>
     <w:lsdException w:name="HTML Typewriter" w:semiHidden="1" w:unhideWhenUsed="1"/>
     <w:lsdException w:name="HTML Variable" w:semiHidden="1" w:unhideWhenUsed="1"/>
+    <w:lsdException w:name="Normal Table" w:semiHidden="1" w:unhideWhenUsed="1"/>
     <w:lsdException w:name="annotation subject" w:semiHidden="1" w:unhideWhenUsed="1"/>
     <w:lsdException w:name="No List" w:semiHidden="1" w:unhideWhenUsed="1"/>
     <w:lsdException w:name="Outline List 1" w:semiHidden="1" w:unhideWhenUsed="1"/>
@@ -9172,8 +9193,10 @@
     <w:lsdException w:name="Table Subtle 2" w:semiHidden="1" w:unhideWhenUsed="1"/>
     <w:lsdException w:name="Table Web 1" w:semiHidden="1" w:unhideWhenUsed="1"/>
     <w:lsdException w:name="Table Web 2" w:semiHidden="1" w:unhideWhenUsed="1"/>
+    <w:lsdException w:name="Table Web 3" w:semiHidden="1" w:unhideWhenUsed="1"/>
     <w:lsdException w:name="Balloon Text" w:semiHidden="1" w:unhideWhenUsed="1"/>
     <w:lsdException w:name="Table Grid" w:uiPriority="39"/>
+    <w:lsdException w:name="Table Theme" w:semiHidden="1" w:unhideWhenUsed="1"/>
     <w:lsdException w:name="Placeholder Text" w:semiHidden="1"/>
     <w:lsdException w:name="No Spacing" w:uiPriority="1" w:qFormat="1"/>
     <w:lsdException w:name="Light Shading" w:uiPriority="60"/>
@@ -9393,7 +9416,6 @@
     <w:lsdException w:name="Smart Hyperlink" w:semiHidden="1" w:unhideWhenUsed="1"/>
     <w:lsdException w:name="Hashtag" w:semiHidden="1" w:unhideWhenUsed="1"/>
     <w:lsdException w:name="Unresolved Mention" w:semiHidden="1" w:unhideWhenUsed="1"/>
-    <w:lsdException w:name="Smart Link" w:semiHidden="1" w:unhideWhenUsed="1"/>
   </w:latentStyles>
   <w:style w:type="paragraph" w:default="1" w:styleId="Normal">
     <w:name w:val="Normal"/>
@@ -9797,7 +9819,7 @@
 </file>
 
 <file path=customXml/itemProps1.xml><?xml version="1.0" encoding="utf-8"?>
-<ds:datastoreItem xmlns:ds="http://schemas.openxmlformats.org/officeDocument/2006/customXml" ds:itemID="{D30A14A9-598D-4D33-B12B-9984923B38B5}">
+<ds:datastoreItem xmlns:ds="http://schemas.openxmlformats.org/officeDocument/2006/customXml" ds:itemID="{410E106E-4086-467C-A20B-A1415251D852}">
   <ds:schemaRefs>
     <ds:schemaRef ds:uri="http://schemas.openxmlformats.org/officeDocument/2006/bibliography"/>
   </ds:schemaRefs>

</xml_diff>